<commit_message>
small update to the readme, added nand gate, restructured files and added more to documentation and decisions
</commit_message>
<xml_diff>
--- a/Documentation/Decisions.docx
+++ b/Documentation/Decisions.docx
@@ -6,25 +6,30 @@
       <w:pPr>
         <w:pStyle w:val="Kop1"/>
         <w:jc w:val="center"/>
-      </w:pPr>
-      <w:proofErr w:type="spellStart"/>
-      <w:r>
+        <w:rPr>
+          <w:lang w:val="en-GB"/>
+        </w:rPr>
+      </w:pPr>
+      <w:r>
+        <w:rPr>
+          <w:lang w:val="en-GB"/>
+        </w:rPr>
         <w:t>Decisions</w:t>
       </w:r>
-      <w:proofErr w:type="spellEnd"/>
     </w:p>
     <w:p>
       <w:pPr>
         <w:pStyle w:val="Kop2"/>
-      </w:pPr>
-      <w:r>
-        <w:t xml:space="preserve">Device </w:t>
-      </w:r>
-      <w:proofErr w:type="spellStart"/>
-      <w:r>
-        <w:t>specifications</w:t>
-      </w:r>
-      <w:proofErr w:type="spellEnd"/>
+        <w:rPr>
+          <w:lang w:val="en-GB"/>
+        </w:rPr>
+      </w:pPr>
+      <w:r>
+        <w:rPr>
+          <w:lang w:val="en-GB"/>
+        </w:rPr>
+        <w:t>Device specifications</w:t>
+      </w:r>
     </w:p>
     <w:p>
       <w:pPr>
@@ -140,6 +145,58 @@
           <w:lang w:val="en-GB"/>
         </w:rPr>
       </w:pPr>
+    </w:p>
+    <w:p>
+      <w:pPr>
+        <w:rPr>
+          <w:lang w:val="en-GB"/>
+        </w:rPr>
+      </w:pPr>
+      <w:r>
+        <w:rPr>
+          <w:lang w:val="en-GB"/>
+        </w:rPr>
+        <w:t>Software used:</w:t>
+      </w:r>
+    </w:p>
+    <w:p>
+      <w:pPr>
+        <w:rPr>
+          <w:lang w:val="en-GB"/>
+        </w:rPr>
+      </w:pPr>
+      <w:r>
+        <w:rPr>
+          <w:lang w:val="en-GB"/>
+        </w:rPr>
+        <w:t>Logic Gates Circuits: CEDAR Logic Simulator 1.5</w:t>
+      </w:r>
+    </w:p>
+    <w:p>
+      <w:pPr>
+        <w:rPr>
+          <w:lang w:val="en-GB"/>
+        </w:rPr>
+      </w:pPr>
+      <w:r>
+        <w:rPr>
+          <w:lang w:val="en-GB"/>
+        </w:rPr>
+        <w:t>DC Circuits: TINA Version 9.3.200.277</w:t>
+      </w:r>
+    </w:p>
+    <w:p>
+      <w:pPr>
+        <w:rPr>
+          <w:lang w:val="en-GB"/>
+        </w:rPr>
+      </w:pPr>
+      <w:r>
+        <w:rPr>
+          <w:lang w:val="en-GB"/>
+        </w:rPr>
+        <w:t>Coding Uno board: Arduino IDE Version 2.1.1</w:t>
+      </w:r>
     </w:p>
     <w:sectPr>
       <w:pgSz w:w="11906" w:h="16838"/>

</xml_diff>